<commit_message>
casos 1090, 1092, 1093, 1095, 1096, 1098, 1099 de la clase Mis Documentos
</commit_message>
<xml_diff>
--- a/Evidencia/DEC_1090.docx
+++ b/Evidencia/DEC_1090.docx
@@ -37,12 +37,12 @@
         <w:drawing>
           <wp:inline distT="0" distR="0" distB="0" distL="0">
             <wp:extent cx="5080000" cy="5080000"/>
-            <wp:docPr id="0" name="Drawing 0" descr="C:\Users\Laura Andrade\eclipse-workspace\Dec5\screenshots\DEC_1090-Captura-Login_por_Identidad_Digital165735.jpg"/>
-            <a:graphic xmlns:a="http://schemas.openxmlformats.org/drawingml/2006/main">
-              <a:graphicData uri="http://schemas.openxmlformats.org/drawingml/2006/picture">
-                <pic:pic xmlns:pic="http://schemas.openxmlformats.org/drawingml/2006/picture">
-                  <pic:nvPicPr>
-                    <pic:cNvPr id="0" name="Picture 0" descr="C:\Users\Laura Andrade\eclipse-workspace\Dec5\screenshots\DEC_1090-Captura-Login_por_Identidad_Digital165735.jpg"/>
+            <wp:docPr id="0" name="Drawing 0" descr="C:\Users\Laura Andrade\eclipse-workspace\Dec5\screenshots\DEC_1090-Captura-Login_por_Identidad_Digital114725.jpg"/>
+            <a:graphic xmlns:a="http://schemas.openxmlformats.org/drawingml/2006/main">
+              <a:graphicData uri="http://schemas.openxmlformats.org/drawingml/2006/picture">
+                <pic:pic xmlns:pic="http://schemas.openxmlformats.org/drawingml/2006/picture">
+                  <pic:nvPicPr>
+                    <pic:cNvPr id="0" name="Picture 0" descr="C:\Users\Laura Andrade\eclipse-workspace\Dec5\screenshots\DEC_1090-Captura-Login_por_Identidad_Digital114725.jpg"/>
                     <pic:cNvPicPr>
                       <a:picLocks noChangeAspect="true"/>
                     </pic:cNvPicPr>
@@ -92,12 +92,12 @@
         <w:drawing>
           <wp:inline distT="0" distR="0" distB="0" distL="0">
             <wp:extent cx="5080000" cy="5080000"/>
-            <wp:docPr id="1" name="Drawing 1" descr="C:\Users\Laura Andrade\eclipse-workspace\Dec5\screenshots\DEC_1090-Captura-Click_al_botón_Autorizar165743.jpg"/>
-            <a:graphic xmlns:a="http://schemas.openxmlformats.org/drawingml/2006/main">
-              <a:graphicData uri="http://schemas.openxmlformats.org/drawingml/2006/picture">
-                <pic:pic xmlns:pic="http://schemas.openxmlformats.org/drawingml/2006/picture">
-                  <pic:nvPicPr>
-                    <pic:cNvPr id="0" name="Picture 1" descr="C:\Users\Laura Andrade\eclipse-workspace\Dec5\screenshots\DEC_1090-Captura-Click_al_botón_Autorizar165743.jpg"/>
+            <wp:docPr id="1" name="Drawing 1" descr="C:\Users\Laura Andrade\eclipse-workspace\Dec5\screenshots\DEC_1090-Captura-Click_al_botón_Autorizar114734.jpg"/>
+            <a:graphic xmlns:a="http://schemas.openxmlformats.org/drawingml/2006/main">
+              <a:graphicData uri="http://schemas.openxmlformats.org/drawingml/2006/picture">
+                <pic:pic xmlns:pic="http://schemas.openxmlformats.org/drawingml/2006/picture">
+                  <pic:nvPicPr>
+                    <pic:cNvPr id="0" name="Picture 1" descr="C:\Users\Laura Andrade\eclipse-workspace\Dec5\screenshots\DEC_1090-Captura-Click_al_botón_Autorizar114734.jpg"/>
                     <pic:cNvPicPr>
                       <a:picLocks noChangeAspect="true"/>
                     </pic:cNvPicPr>
@@ -147,12 +147,12 @@
         <w:drawing>
           <wp:inline distT="0" distR="0" distB="0" distL="0">
             <wp:extent cx="5080000" cy="5080000"/>
-            <wp:docPr id="2" name="Drawing 2" descr="C:\Users\Laura Andrade\eclipse-workspace\Dec5\screenshots\DEC_1090-Captura-Click_a_Nombre_Usuario165746.jpg"/>
-            <a:graphic xmlns:a="http://schemas.openxmlformats.org/drawingml/2006/main">
-              <a:graphicData uri="http://schemas.openxmlformats.org/drawingml/2006/picture">
-                <pic:pic xmlns:pic="http://schemas.openxmlformats.org/drawingml/2006/picture">
-                  <pic:nvPicPr>
-                    <pic:cNvPr id="0" name="Picture 2" descr="C:\Users\Laura Andrade\eclipse-workspace\Dec5\screenshots\DEC_1090-Captura-Click_a_Nombre_Usuario165746.jpg"/>
+            <wp:docPr id="2" name="Drawing 2" descr="C:\Users\Laura Andrade\eclipse-workspace\Dec5\screenshots\DEC_1090-Captura-Click_a_Nombre_Usuario114737.jpg"/>
+            <a:graphic xmlns:a="http://schemas.openxmlformats.org/drawingml/2006/main">
+              <a:graphicData uri="http://schemas.openxmlformats.org/drawingml/2006/picture">
+                <pic:pic xmlns:pic="http://schemas.openxmlformats.org/drawingml/2006/picture">
+                  <pic:nvPicPr>
+                    <pic:cNvPr id="0" name="Picture 2" descr="C:\Users\Laura Andrade\eclipse-workspace\Dec5\screenshots\DEC_1090-Captura-Click_a_Nombre_Usuario114737.jpg"/>
                     <pic:cNvPicPr>
                       <a:picLocks noChangeAspect="true"/>
                     </pic:cNvPicPr>
@@ -202,12 +202,12 @@
         <w:drawing>
           <wp:inline distT="0" distR="0" distB="0" distL="0">
             <wp:extent cx="5080000" cy="5080000"/>
-            <wp:docPr id="3" name="Drawing 3" descr="C:\Users\Laura Andrade\eclipse-workspace\Dec5\screenshots\DEC_1090-Captura-Click_empresa_ACEPTA165747.jpg"/>
-            <a:graphic xmlns:a="http://schemas.openxmlformats.org/drawingml/2006/main">
-              <a:graphicData uri="http://schemas.openxmlformats.org/drawingml/2006/picture">
-                <pic:pic xmlns:pic="http://schemas.openxmlformats.org/drawingml/2006/picture">
-                  <pic:nvPicPr>
-                    <pic:cNvPr id="0" name="Picture 3" descr="C:\Users\Laura Andrade\eclipse-workspace\Dec5\screenshots\DEC_1090-Captura-Click_empresa_ACEPTA165747.jpg"/>
+            <wp:docPr id="3" name="Drawing 3" descr="C:\Users\Laura Andrade\eclipse-workspace\Dec5\screenshots\DEC_1090-Captura-Click_empresa_ACEPTA114738.jpg"/>
+            <a:graphic xmlns:a="http://schemas.openxmlformats.org/drawingml/2006/main">
+              <a:graphicData uri="http://schemas.openxmlformats.org/drawingml/2006/picture">
+                <pic:pic xmlns:pic="http://schemas.openxmlformats.org/drawingml/2006/picture">
+                  <pic:nvPicPr>
+                    <pic:cNvPr id="0" name="Picture 3" descr="C:\Users\Laura Andrade\eclipse-workspace\Dec5\screenshots\DEC_1090-Captura-Click_empresa_ACEPTA114738.jpg"/>
                     <pic:cNvPicPr>
                       <a:picLocks noChangeAspect="true"/>
                     </pic:cNvPicPr>
@@ -257,12 +257,12 @@
         <w:drawing>
           <wp:inline distT="0" distR="0" distB="0" distL="0">
             <wp:extent cx="5080000" cy="5080000"/>
-            <wp:docPr id="4" name="Drawing 4" descr="C:\Users\Laura Andrade\eclipse-workspace\Dec5\screenshots\DEC_1090-Captura-Click_Mis_Documentos165756.jpg"/>
-            <a:graphic xmlns:a="http://schemas.openxmlformats.org/drawingml/2006/main">
-              <a:graphicData uri="http://schemas.openxmlformats.org/drawingml/2006/picture">
-                <pic:pic xmlns:pic="http://schemas.openxmlformats.org/drawingml/2006/picture">
-                  <pic:nvPicPr>
-                    <pic:cNvPr id="0" name="Picture 4" descr="C:\Users\Laura Andrade\eclipse-workspace\Dec5\screenshots\DEC_1090-Captura-Click_Mis_Documentos165756.jpg"/>
+            <wp:docPr id="4" name="Drawing 4" descr="C:\Users\Laura Andrade\eclipse-workspace\Dec5\screenshots\DEC_1090-Captura-Click_Mis_Documentos114747.jpg"/>
+            <a:graphic xmlns:a="http://schemas.openxmlformats.org/drawingml/2006/main">
+              <a:graphicData uri="http://schemas.openxmlformats.org/drawingml/2006/picture">
+                <pic:pic xmlns:pic="http://schemas.openxmlformats.org/drawingml/2006/picture">
+                  <pic:nvPicPr>
+                    <pic:cNvPr id="0" name="Picture 4" descr="C:\Users\Laura Andrade\eclipse-workspace\Dec5\screenshots\DEC_1090-Captura-Click_Mis_Documentos114747.jpg"/>
                     <pic:cNvPicPr>
                       <a:picLocks noChangeAspect="true"/>
                     </pic:cNvPicPr>
@@ -312,12 +312,12 @@
         <w:drawing>
           <wp:inline distT="0" distR="0" distB="0" distL="0">
             <wp:extent cx="5080000" cy="5080000"/>
-            <wp:docPr id="5" name="Drawing 5" descr="C:\Users\Laura Andrade\eclipse-workspace\Dec5\screenshots\DEC_1090-Captura-Seleccion_Estado_Filtros_Avanzados16585.jpg"/>
-            <a:graphic xmlns:a="http://schemas.openxmlformats.org/drawingml/2006/main">
-              <a:graphicData uri="http://schemas.openxmlformats.org/drawingml/2006/picture">
-                <pic:pic xmlns:pic="http://schemas.openxmlformats.org/drawingml/2006/picture">
-                  <pic:nvPicPr>
-                    <pic:cNvPr id="0" name="Picture 5" descr="C:\Users\Laura Andrade\eclipse-workspace\Dec5\screenshots\DEC_1090-Captura-Seleccion_Estado_Filtros_Avanzados16585.jpg"/>
+            <wp:docPr id="5" name="Drawing 5" descr="C:\Users\Laura Andrade\eclipse-workspace\Dec5\screenshots\DEC_1090-Captura-Seleccion_Estado_Filtros_Avanzados114756.jpg"/>
+            <a:graphic xmlns:a="http://schemas.openxmlformats.org/drawingml/2006/main">
+              <a:graphicData uri="http://schemas.openxmlformats.org/drawingml/2006/picture">
+                <pic:pic xmlns:pic="http://schemas.openxmlformats.org/drawingml/2006/picture">
+                  <pic:nvPicPr>
+                    <pic:cNvPr id="0" name="Picture 5" descr="C:\Users\Laura Andrade\eclipse-workspace\Dec5\screenshots\DEC_1090-Captura-Seleccion_Estado_Filtros_Avanzados114756.jpg"/>
                     <pic:cNvPicPr>
                       <a:picLocks noChangeAspect="true"/>
                     </pic:cNvPicPr>
@@ -367,12 +367,12 @@
         <w:drawing>
           <wp:inline distT="0" distR="0" distB="0" distL="0">
             <wp:extent cx="5080000" cy="5080000"/>
-            <wp:docPr id="6" name="Drawing 6" descr="C:\Users\Laura Andrade\eclipse-workspace\Dec5\screenshots\DEC_1090-Captura-Selección_documento16589.jpg"/>
-            <a:graphic xmlns:a="http://schemas.openxmlformats.org/drawingml/2006/main">
-              <a:graphicData uri="http://schemas.openxmlformats.org/drawingml/2006/picture">
-                <pic:pic xmlns:pic="http://schemas.openxmlformats.org/drawingml/2006/picture">
-                  <pic:nvPicPr>
-                    <pic:cNvPr id="0" name="Picture 6" descr="C:\Users\Laura Andrade\eclipse-workspace\Dec5\screenshots\DEC_1090-Captura-Selección_documento16589.jpg"/>
+            <wp:docPr id="6" name="Drawing 6" descr="C:\Users\Laura Andrade\eclipse-workspace\Dec5\screenshots\DEC_1090-Captura-Selección_documento11480.jpg"/>
+            <a:graphic xmlns:a="http://schemas.openxmlformats.org/drawingml/2006/main">
+              <a:graphicData uri="http://schemas.openxmlformats.org/drawingml/2006/picture">
+                <pic:pic xmlns:pic="http://schemas.openxmlformats.org/drawingml/2006/picture">
+                  <pic:nvPicPr>
+                    <pic:cNvPr id="0" name="Picture 6" descr="C:\Users\Laura Andrade\eclipse-workspace\Dec5\screenshots\DEC_1090-Captura-Selección_documento11480.jpg"/>
                     <pic:cNvPicPr>
                       <a:picLocks noChangeAspect="true"/>
                     </pic:cNvPicPr>
@@ -422,18 +422,73 @@
         <w:drawing>
           <wp:inline distT="0" distR="0" distB="0" distL="0">
             <wp:extent cx="5080000" cy="5080000"/>
-            <wp:docPr id="7" name="Drawing 7" descr="C:\Users\Laura Andrade\eclipse-workspace\Dec5\screenshots\DEC_1090-Captura-Seleccionar_Opcion_Barra_Herramientas165830.jpg"/>
-            <a:graphic xmlns:a="http://schemas.openxmlformats.org/drawingml/2006/main">
-              <a:graphicData uri="http://schemas.openxmlformats.org/drawingml/2006/picture">
-                <pic:pic xmlns:pic="http://schemas.openxmlformats.org/drawingml/2006/picture">
-                  <pic:nvPicPr>
-                    <pic:cNvPr id="0" name="Picture 7" descr="C:\Users\Laura Andrade\eclipse-workspace\Dec5\screenshots\DEC_1090-Captura-Seleccionar_Opcion_Barra_Herramientas165830.jpg"/>
+            <wp:docPr id="7" name="Drawing 7" descr="C:\Users\Laura Andrade\eclipse-workspace\Dec5\screenshots\DEC_1090-Captura-Seleccionar_Opcion_Barra_Herramientas114821.jpg"/>
+            <a:graphic xmlns:a="http://schemas.openxmlformats.org/drawingml/2006/main">
+              <a:graphicData uri="http://schemas.openxmlformats.org/drawingml/2006/picture">
+                <pic:pic xmlns:pic="http://schemas.openxmlformats.org/drawingml/2006/picture">
+                  <pic:nvPicPr>
+                    <pic:cNvPr id="0" name="Picture 7" descr="C:\Users\Laura Andrade\eclipse-workspace\Dec5\screenshots\DEC_1090-Captura-Seleccionar_Opcion_Barra_Herramientas114821.jpg"/>
                     <pic:cNvPicPr>
                       <a:picLocks noChangeAspect="true"/>
                     </pic:cNvPicPr>
                   </pic:nvPicPr>
                   <pic:blipFill>
                     <a:blip r:embed="rId9"/>
+                    <a:stretch>
+                      <a:fillRect/>
+                    </a:stretch>
+                  </pic:blipFill>
+                  <pic:spPr>
+                    <a:xfrm>
+                      <a:off x="0" y="0"/>
+                      <a:ext cx="5080000" cy="5080000"/>
+                    </a:xfrm>
+                    <a:prstGeom prst="rect">
+                      <a:avLst/>
+                    </a:prstGeom>
+                  </pic:spPr>
+                </pic:pic>
+              </a:graphicData>
+            </a:graphic>
+          </wp:inline>
+        </w:drawing>
+      </w:r>
+    </w:p>
+    <w:p>
+      <w:pPr>
+        <w:jc w:val="left"/>
+      </w:pPr>
+      <w:r>
+        <w:rPr>
+          <w:b w:val="off"/>
+          <w:sz w:val="28"/>
+        </w:rPr>
+        <w:t>Seleccion Carpeta Destino</w:t>
+      </w:r>
+    </w:p>
+    <w:p/>
+    <w:p>
+      <w:pPr>
+        <w:jc w:val="center"/>
+      </w:pPr>
+      <w:r/>
+      <w:r>
+        <w:br/>
+        <w:drawing>
+          <wp:inline distT="0" distR="0" distB="0" distL="0">
+            <wp:extent cx="5080000" cy="5080000"/>
+            <wp:docPr id="8" name="Drawing 8" descr="C:\Users\Laura Andrade\eclipse-workspace\Dec5\screenshots\DEC_1090-Captura-Seleccion_Carpeta_Destino114825.jpg"/>
+            <a:graphic xmlns:a="http://schemas.openxmlformats.org/drawingml/2006/main">
+              <a:graphicData uri="http://schemas.openxmlformats.org/drawingml/2006/picture">
+                <pic:pic xmlns:pic="http://schemas.openxmlformats.org/drawingml/2006/picture">
+                  <pic:nvPicPr>
+                    <pic:cNvPr id="0" name="Picture 8" descr="C:\Users\Laura Andrade\eclipse-workspace\Dec5\screenshots\DEC_1090-Captura-Seleccion_Carpeta_Destino114825.jpg"/>
+                    <pic:cNvPicPr>
+                      <a:picLocks noChangeAspect="true"/>
+                    </pic:cNvPicPr>
+                  </pic:nvPicPr>
+                  <pic:blipFill>
+                    <a:blip r:embed="rId10"/>
                     <a:stretch>
                       <a:fillRect/>
                     </a:stretch>

</xml_diff>

<commit_message>
Cambios modulo Mis documentos, Actualizacion 1-10-2021
</commit_message>
<xml_diff>
--- a/Evidencia/DEC_1090.docx
+++ b/Evidencia/DEC_1090.docx
@@ -37,12 +37,12 @@
         <w:drawing>
           <wp:inline distT="0" distR="0" distB="0" distL="0">
             <wp:extent cx="5080000" cy="5080000"/>
-            <wp:docPr id="0" name="Drawing 0" descr="C:\Users\Laura Andrade\eclipse-workspace\DEC5\screenshots\DEC_1090-Captura-Login_por_Identidad_Digital93327.jpg"/>
-            <a:graphic xmlns:a="http://schemas.openxmlformats.org/drawingml/2006/main">
-              <a:graphicData uri="http://schemas.openxmlformats.org/drawingml/2006/picture">
-                <pic:pic xmlns:pic="http://schemas.openxmlformats.org/drawingml/2006/picture">
-                  <pic:nvPicPr>
-                    <pic:cNvPr id="0" name="Picture 0" descr="C:\Users\Laura Andrade\eclipse-workspace\DEC5\screenshots\DEC_1090-Captura-Login_por_Identidad_Digital93327.jpg"/>
+            <wp:docPr id="0" name="Drawing 0" descr="C:\Users\Laura Andrade\eclipse-workspace\DEC5\screenshots\DEC_1090-Captura-Login_por_Identidad_Digital145924.jpg"/>
+            <a:graphic xmlns:a="http://schemas.openxmlformats.org/drawingml/2006/main">
+              <a:graphicData uri="http://schemas.openxmlformats.org/drawingml/2006/picture">
+                <pic:pic xmlns:pic="http://schemas.openxmlformats.org/drawingml/2006/picture">
+                  <pic:nvPicPr>
+                    <pic:cNvPr id="0" name="Picture 0" descr="C:\Users\Laura Andrade\eclipse-workspace\DEC5\screenshots\DEC_1090-Captura-Login_por_Identidad_Digital145924.jpg"/>
                     <pic:cNvPicPr>
                       <a:picLocks noChangeAspect="true"/>
                     </pic:cNvPicPr>
@@ -92,12 +92,12 @@
         <w:drawing>
           <wp:inline distT="0" distR="0" distB="0" distL="0">
             <wp:extent cx="5080000" cy="5080000"/>
-            <wp:docPr id="1" name="Drawing 1" descr="C:\Users\Laura Andrade\eclipse-workspace\DEC5\screenshots\DEC_1090-Captura-Click_al_botón_Autorizar93333.jpg"/>
-            <a:graphic xmlns:a="http://schemas.openxmlformats.org/drawingml/2006/main">
-              <a:graphicData uri="http://schemas.openxmlformats.org/drawingml/2006/picture">
-                <pic:pic xmlns:pic="http://schemas.openxmlformats.org/drawingml/2006/picture">
-                  <pic:nvPicPr>
-                    <pic:cNvPr id="0" name="Picture 1" descr="C:\Users\Laura Andrade\eclipse-workspace\DEC5\screenshots\DEC_1090-Captura-Click_al_botón_Autorizar93333.jpg"/>
+            <wp:docPr id="1" name="Drawing 1" descr="C:\Users\Laura Andrade\eclipse-workspace\DEC5\screenshots\DEC_1090-Captura-Click_al_botón_Autorizar145929.jpg"/>
+            <a:graphic xmlns:a="http://schemas.openxmlformats.org/drawingml/2006/main">
+              <a:graphicData uri="http://schemas.openxmlformats.org/drawingml/2006/picture">
+                <pic:pic xmlns:pic="http://schemas.openxmlformats.org/drawingml/2006/picture">
+                  <pic:nvPicPr>
+                    <pic:cNvPr id="0" name="Picture 1" descr="C:\Users\Laura Andrade\eclipse-workspace\DEC5\screenshots\DEC_1090-Captura-Click_al_botón_Autorizar145929.jpg"/>
                     <pic:cNvPicPr>
                       <a:picLocks noChangeAspect="true"/>
                     </pic:cNvPicPr>
@@ -147,12 +147,12 @@
         <w:drawing>
           <wp:inline distT="0" distR="0" distB="0" distL="0">
             <wp:extent cx="5080000" cy="5080000"/>
-            <wp:docPr id="2" name="Drawing 2" descr="C:\Users\Laura Andrade\eclipse-workspace\DEC5\screenshots\DEC_1090-Captura-Click_a_Nombre_Usuario93336.jpg"/>
-            <a:graphic xmlns:a="http://schemas.openxmlformats.org/drawingml/2006/main">
-              <a:graphicData uri="http://schemas.openxmlformats.org/drawingml/2006/picture">
-                <pic:pic xmlns:pic="http://schemas.openxmlformats.org/drawingml/2006/picture">
-                  <pic:nvPicPr>
-                    <pic:cNvPr id="0" name="Picture 2" descr="C:\Users\Laura Andrade\eclipse-workspace\DEC5\screenshots\DEC_1090-Captura-Click_a_Nombre_Usuario93336.jpg"/>
+            <wp:docPr id="2" name="Drawing 2" descr="C:\Users\Laura Andrade\eclipse-workspace\DEC5\screenshots\DEC_1090-Captura-Click_a_Nombre_Usuario145933.jpg"/>
+            <a:graphic xmlns:a="http://schemas.openxmlformats.org/drawingml/2006/main">
+              <a:graphicData uri="http://schemas.openxmlformats.org/drawingml/2006/picture">
+                <pic:pic xmlns:pic="http://schemas.openxmlformats.org/drawingml/2006/picture">
+                  <pic:nvPicPr>
+                    <pic:cNvPr id="0" name="Picture 2" descr="C:\Users\Laura Andrade\eclipse-workspace\DEC5\screenshots\DEC_1090-Captura-Click_a_Nombre_Usuario145933.jpg"/>
                     <pic:cNvPicPr>
                       <a:picLocks noChangeAspect="true"/>
                     </pic:cNvPicPr>
@@ -202,12 +202,12 @@
         <w:drawing>
           <wp:inline distT="0" distR="0" distB="0" distL="0">
             <wp:extent cx="5080000" cy="5080000"/>
-            <wp:docPr id="3" name="Drawing 3" descr="C:\Users\Laura Andrade\eclipse-workspace\DEC5\screenshots\DEC_1090-Captura-Click_empresa_ACEPTA93338.jpg"/>
-            <a:graphic xmlns:a="http://schemas.openxmlformats.org/drawingml/2006/main">
-              <a:graphicData uri="http://schemas.openxmlformats.org/drawingml/2006/picture">
-                <pic:pic xmlns:pic="http://schemas.openxmlformats.org/drawingml/2006/picture">
-                  <pic:nvPicPr>
-                    <pic:cNvPr id="0" name="Picture 3" descr="C:\Users\Laura Andrade\eclipse-workspace\DEC5\screenshots\DEC_1090-Captura-Click_empresa_ACEPTA93338.jpg"/>
+            <wp:docPr id="3" name="Drawing 3" descr="C:\Users\Laura Andrade\eclipse-workspace\DEC5\screenshots\DEC_1090-Captura-Click_empresa_ACEPTA145934.jpg"/>
+            <a:graphic xmlns:a="http://schemas.openxmlformats.org/drawingml/2006/main">
+              <a:graphicData uri="http://schemas.openxmlformats.org/drawingml/2006/picture">
+                <pic:pic xmlns:pic="http://schemas.openxmlformats.org/drawingml/2006/picture">
+                  <pic:nvPicPr>
+                    <pic:cNvPr id="0" name="Picture 3" descr="C:\Users\Laura Andrade\eclipse-workspace\DEC5\screenshots\DEC_1090-Captura-Click_empresa_ACEPTA145934.jpg"/>
                     <pic:cNvPicPr>
                       <a:picLocks noChangeAspect="true"/>
                     </pic:cNvPicPr>
@@ -257,12 +257,12 @@
         <w:drawing>
           <wp:inline distT="0" distR="0" distB="0" distL="0">
             <wp:extent cx="5080000" cy="5080000"/>
-            <wp:docPr id="4" name="Drawing 4" descr="C:\Users\Laura Andrade\eclipse-workspace\DEC5\screenshots\DEC_1090-Captura-Click_Mis_Documentos93344.jpg"/>
-            <a:graphic xmlns:a="http://schemas.openxmlformats.org/drawingml/2006/main">
-              <a:graphicData uri="http://schemas.openxmlformats.org/drawingml/2006/picture">
-                <pic:pic xmlns:pic="http://schemas.openxmlformats.org/drawingml/2006/picture">
-                  <pic:nvPicPr>
-                    <pic:cNvPr id="0" name="Picture 4" descr="C:\Users\Laura Andrade\eclipse-workspace\DEC5\screenshots\DEC_1090-Captura-Click_Mis_Documentos93344.jpg"/>
+            <wp:docPr id="4" name="Drawing 4" descr="C:\Users\Laura Andrade\eclipse-workspace\DEC5\screenshots\DEC_1090-Captura-Click_Mis_Documentos145941.jpg"/>
+            <a:graphic xmlns:a="http://schemas.openxmlformats.org/drawingml/2006/main">
+              <a:graphicData uri="http://schemas.openxmlformats.org/drawingml/2006/picture">
+                <pic:pic xmlns:pic="http://schemas.openxmlformats.org/drawingml/2006/picture">
+                  <pic:nvPicPr>
+                    <pic:cNvPr id="0" name="Picture 4" descr="C:\Users\Laura Andrade\eclipse-workspace\DEC5\screenshots\DEC_1090-Captura-Click_Mis_Documentos145941.jpg"/>
                     <pic:cNvPicPr>
                       <a:picLocks noChangeAspect="true"/>
                     </pic:cNvPicPr>
@@ -312,18 +312,128 @@
         <w:drawing>
           <wp:inline distT="0" distR="0" distB="0" distL="0">
             <wp:extent cx="5080000" cy="5080000"/>
-            <wp:docPr id="5" name="Drawing 5" descr="C:\Users\Laura Andrade\eclipse-workspace\DEC5\screenshots\DEC_1090-Captura-Selección_documento93351.jpg"/>
-            <a:graphic xmlns:a="http://schemas.openxmlformats.org/drawingml/2006/main">
-              <a:graphicData uri="http://schemas.openxmlformats.org/drawingml/2006/picture">
-                <pic:pic xmlns:pic="http://schemas.openxmlformats.org/drawingml/2006/picture">
-                  <pic:nvPicPr>
-                    <pic:cNvPr id="0" name="Picture 5" descr="C:\Users\Laura Andrade\eclipse-workspace\DEC5\screenshots\DEC_1090-Captura-Selección_documento93351.jpg"/>
+            <wp:docPr id="5" name="Drawing 5" descr="C:\Users\Laura Andrade\eclipse-workspace\DEC5\screenshots\DEC_1090-Captura-Selección_documento145947.jpg"/>
+            <a:graphic xmlns:a="http://schemas.openxmlformats.org/drawingml/2006/main">
+              <a:graphicData uri="http://schemas.openxmlformats.org/drawingml/2006/picture">
+                <pic:pic xmlns:pic="http://schemas.openxmlformats.org/drawingml/2006/picture">
+                  <pic:nvPicPr>
+                    <pic:cNvPr id="0" name="Picture 5" descr="C:\Users\Laura Andrade\eclipse-workspace\DEC5\screenshots\DEC_1090-Captura-Selección_documento145947.jpg"/>
                     <pic:cNvPicPr>
                       <a:picLocks noChangeAspect="true"/>
                     </pic:cNvPicPr>
                   </pic:nvPicPr>
                   <pic:blipFill>
                     <a:blip r:embed="rId7"/>
+                    <a:stretch>
+                      <a:fillRect/>
+                    </a:stretch>
+                  </pic:blipFill>
+                  <pic:spPr>
+                    <a:xfrm>
+                      <a:off x="0" y="0"/>
+                      <a:ext cx="5080000" cy="5080000"/>
+                    </a:xfrm>
+                    <a:prstGeom prst="rect">
+                      <a:avLst/>
+                    </a:prstGeom>
+                  </pic:spPr>
+                </pic:pic>
+              </a:graphicData>
+            </a:graphic>
+          </wp:inline>
+        </w:drawing>
+      </w:r>
+    </w:p>
+    <w:p>
+      <w:pPr>
+        <w:jc w:val="left"/>
+      </w:pPr>
+      <w:r>
+        <w:rPr>
+          <w:b w:val="off"/>
+          <w:sz w:val="28"/>
+        </w:rPr>
+        <w:t>Agregar a carpeta</w:t>
+      </w:r>
+    </w:p>
+    <w:p/>
+    <w:p>
+      <w:pPr>
+        <w:jc w:val="center"/>
+      </w:pPr>
+      <w:r/>
+      <w:r>
+        <w:br/>
+        <w:drawing>
+          <wp:inline distT="0" distR="0" distB="0" distL="0">
+            <wp:extent cx="5080000" cy="5080000"/>
+            <wp:docPr id="6" name="Drawing 6" descr="C:\Users\Laura Andrade\eclipse-workspace\DEC5\screenshots\DEC_1090-Captura-Agregar_a_carpeta1503.jpg"/>
+            <a:graphic xmlns:a="http://schemas.openxmlformats.org/drawingml/2006/main">
+              <a:graphicData uri="http://schemas.openxmlformats.org/drawingml/2006/picture">
+                <pic:pic xmlns:pic="http://schemas.openxmlformats.org/drawingml/2006/picture">
+                  <pic:nvPicPr>
+                    <pic:cNvPr id="0" name="Picture 6" descr="C:\Users\Laura Andrade\eclipse-workspace\DEC5\screenshots\DEC_1090-Captura-Agregar_a_carpeta1503.jpg"/>
+                    <pic:cNvPicPr>
+                      <a:picLocks noChangeAspect="true"/>
+                    </pic:cNvPicPr>
+                  </pic:nvPicPr>
+                  <pic:blipFill>
+                    <a:blip r:embed="rId8"/>
+                    <a:stretch>
+                      <a:fillRect/>
+                    </a:stretch>
+                  </pic:blipFill>
+                  <pic:spPr>
+                    <a:xfrm>
+                      <a:off x="0" y="0"/>
+                      <a:ext cx="5080000" cy="5080000"/>
+                    </a:xfrm>
+                    <a:prstGeom prst="rect">
+                      <a:avLst/>
+                    </a:prstGeom>
+                  </pic:spPr>
+                </pic:pic>
+              </a:graphicData>
+            </a:graphic>
+          </wp:inline>
+        </w:drawing>
+      </w:r>
+    </w:p>
+    <w:p>
+      <w:pPr>
+        <w:jc w:val="left"/>
+      </w:pPr>
+      <w:r>
+        <w:rPr>
+          <w:b w:val="off"/>
+          <w:sz w:val="28"/>
+        </w:rPr>
+        <w:t>click Boton Mover</w:t>
+      </w:r>
+    </w:p>
+    <w:p/>
+    <w:p>
+      <w:pPr>
+        <w:jc w:val="center"/>
+      </w:pPr>
+      <w:r/>
+      <w:r>
+        <w:br/>
+        <w:drawing>
+          <wp:inline distT="0" distR="0" distB="0" distL="0">
+            <wp:extent cx="5080000" cy="5080000"/>
+            <wp:docPr id="7" name="Drawing 7" descr="C:\Users\Laura Andrade\eclipse-workspace\DEC5\screenshots\DEC_1090-Captura-click_Boton_Mover15043.jpg"/>
+            <a:graphic xmlns:a="http://schemas.openxmlformats.org/drawingml/2006/main">
+              <a:graphicData uri="http://schemas.openxmlformats.org/drawingml/2006/picture">
+                <pic:pic xmlns:pic="http://schemas.openxmlformats.org/drawingml/2006/picture">
+                  <pic:nvPicPr>
+                    <pic:cNvPr id="0" name="Picture 7" descr="C:\Users\Laura Andrade\eclipse-workspace\DEC5\screenshots\DEC_1090-Captura-click_Boton_Mover15043.jpg"/>
+                    <pic:cNvPicPr>
+                      <a:picLocks noChangeAspect="true"/>
+                    </pic:cNvPicPr>
+                  </pic:nvPicPr>
+                  <pic:blipFill>
+                    <a:blip r:embed="rId9"/>
                     <a:stretch>
                       <a:fillRect/>
                     </a:stretch>

</xml_diff>